<commit_message>
weitere test und analyse
</commit_message>
<xml_diff>
--- a/Tabelle.docx
+++ b/Tabelle.docx
@@ -4629,6 +4629,58 @@
           <w14:ligatures w14:val="none"/>
         </w:rPr>
       </w:pPr>
+      <w:r>
+        <w:rPr>
+          <w:rFonts w:ascii=".AppleSystemUIFont" w:eastAsia="Times New Roman" w:hAnsi=".AppleSystemUIFont" w:cs="Times New Roman"/>
+          <w:noProof/>
+          <w:color w:val="FFFFFF"/>
+          <w:kern w:val="0"/>
+          <w:sz w:val="26"/>
+          <w:szCs w:val="26"/>
+          <w:lang w:eastAsia="de-DE"/>
+        </w:rPr>
+        <w:drawing>
+          <wp:inline distT="0" distB="0" distL="0" distR="0" wp14:anchorId="24206ED4" wp14:editId="0F443EF3">
+            <wp:extent cx="4578188" cy="2580277"/>
+            <wp:effectExtent l="0" t="0" r="0" b="0"/>
+            <wp:docPr id="1573907047" name="Grafik 7" descr="Ein Bild, das Text, Screenshot, Reihe, Schrift enthält.&#10;&#10;Automatisch generierte Beschreibung"/>
+            <wp:cNvGraphicFramePr>
+              <a:graphicFrameLocks xmlns:a="http://schemas.openxmlformats.org/drawingml/2006/main" noChangeAspect="1"/>
+            </wp:cNvGraphicFramePr>
+            <a:graphic xmlns:a="http://schemas.openxmlformats.org/drawingml/2006/main">
+              <a:graphicData uri="http://schemas.openxmlformats.org/drawingml/2006/picture">
+                <pic:pic xmlns:pic="http://schemas.openxmlformats.org/drawingml/2006/picture">
+                  <pic:nvPicPr>
+                    <pic:cNvPr id="1573907047" name="Grafik 7" descr="Ein Bild, das Text, Screenshot, Reihe, Schrift enthält.&#10;&#10;Automatisch generierte Beschreibung"/>
+                    <pic:cNvPicPr/>
+                  </pic:nvPicPr>
+                  <pic:blipFill>
+                    <a:blip r:embed="rId6">
+                      <a:extLst>
+                        <a:ext uri="{28A0092B-C50C-407E-A947-70E740481C1C}">
+                          <a14:useLocalDpi xmlns:a14="http://schemas.microsoft.com/office/drawing/2010/main" val="0"/>
+                        </a:ext>
+                      </a:extLst>
+                    </a:blip>
+                    <a:stretch>
+                      <a:fillRect/>
+                    </a:stretch>
+                  </pic:blipFill>
+                  <pic:spPr>
+                    <a:xfrm>
+                      <a:off x="0" y="0"/>
+                      <a:ext cx="4610125" cy="2598277"/>
+                    </a:xfrm>
+                    <a:prstGeom prst="rect">
+                      <a:avLst/>
+                    </a:prstGeom>
+                  </pic:spPr>
+                </pic:pic>
+              </a:graphicData>
+            </a:graphic>
+          </wp:inline>
+        </w:drawing>
+      </w:r>
       <w:proofErr w:type="spellStart"/>
       <w:r>
         <w:rPr>
@@ -4640,10 +4692,115 @@
           <w:lang w:eastAsia="de-DE"/>
           <w14:ligatures w14:val="none"/>
         </w:rPr>
-        <w:t>aktionsanalyse</w:t>
+        <w:t>akti</w:t>
       </w:r>
       <w:proofErr w:type="spellEnd"/>
-      <w:r>
+    </w:p>
+    <w:p>
+      <w:pPr>
+        <w:pStyle w:val="StandardWeb"/>
+      </w:pPr>
+      <w:proofErr w:type="gramStart"/>
+      <w:r>
+        <w:rPr>
+          <w:rFonts w:hAnsi="Symbol"/>
+        </w:rPr>
+        <w:t></w:t>
+      </w:r>
+      <w:r>
+        <w:t xml:space="preserve">  </w:t>
+      </w:r>
+      <w:r>
+        <w:rPr>
+          <w:rStyle w:val="Fett"/>
+          <w:rFonts w:eastAsiaTheme="majorEastAsia"/>
+        </w:rPr>
+        <w:t>Trend</w:t>
+      </w:r>
+      <w:proofErr w:type="gramEnd"/>
+      <w:r>
+        <w:rPr>
+          <w:rStyle w:val="Fett"/>
+          <w:rFonts w:eastAsiaTheme="majorEastAsia"/>
+        </w:rPr>
+        <w:t xml:space="preserve"> ähnlich für f/m</w:t>
+      </w:r>
+      <w:r>
+        <w:t>: Die Splines liegen über weite Bereiche nah beieinander;</w:t>
+      </w:r>
+      <w:r>
+        <w:rPr>
+          <w:rStyle w:val="apple-converted-space"/>
+          <w:rFonts w:eastAsiaTheme="majorEastAsia"/>
+        </w:rPr>
+        <w:t> </w:t>
+      </w:r>
+      <w:r>
+        <w:rPr>
+          <w:rStyle w:val="Fett"/>
+          <w:rFonts w:eastAsiaTheme="majorEastAsia"/>
+        </w:rPr>
+        <w:t>kein klarer Geschlechts-Unterschied</w:t>
+      </w:r>
+      <w:r>
+        <w:t>(univariat).</w:t>
+      </w:r>
+    </w:p>
+    <w:p>
+      <w:pPr>
+        <w:pStyle w:val="StandardWeb"/>
+      </w:pPr>
+      <w:proofErr w:type="gramStart"/>
+      <w:r>
+        <w:rPr>
+          <w:rFonts w:hAnsi="Symbol"/>
+        </w:rPr>
+        <w:t></w:t>
+      </w:r>
+      <w:r>
+        <w:t xml:space="preserve">  </w:t>
+      </w:r>
+      <w:r>
+        <w:rPr>
+          <w:rStyle w:val="Fett"/>
+          <w:rFonts w:eastAsiaTheme="majorEastAsia"/>
+        </w:rPr>
+        <w:t>Altersverlauf</w:t>
+      </w:r>
+      <w:proofErr w:type="gramEnd"/>
+      <w:r>
+        <w:t>: erhöhtes p(AKI) im frühen Kindesalter, deutlicher Rückgang ab ca. 10–12 J., danach niedrig.</w:t>
+      </w:r>
+    </w:p>
+    <w:p>
+      <w:pPr>
+        <w:pStyle w:val="StandardWeb"/>
+      </w:pPr>
+      <w:proofErr w:type="gramStart"/>
+      <w:r>
+        <w:rPr>
+          <w:rFonts w:hAnsi="Symbol"/>
+        </w:rPr>
+        <w:t></w:t>
+      </w:r>
+      <w:r>
+        <w:t xml:space="preserve">  </w:t>
+      </w:r>
+      <w:r>
+        <w:rPr>
+          <w:rStyle w:val="Fett"/>
+          <w:rFonts w:eastAsiaTheme="majorEastAsia"/>
+        </w:rPr>
+        <w:t>Ränder</w:t>
+      </w:r>
+      <w:proofErr w:type="gramEnd"/>
+      <w:r>
+        <w:t>: ganz jung und ganz alt wirken „wellig“ → dort ist n kleiner</w:t>
+      </w:r>
+    </w:p>
+    <w:p>
+      <w:pPr>
+        <w:spacing w:after="0" w:line="240" w:lineRule="auto"/>
         <w:rPr>
           <w:rFonts w:ascii=".AppleSystemUIFont" w:eastAsia="Times New Roman" w:hAnsi=".AppleSystemUIFont" w:cs="Times New Roman"/>
           <w:color w:val="FFFFFF"/>
@@ -4653,7 +4810,851 @@
           <w:lang w:eastAsia="de-DE"/>
           <w14:ligatures w14:val="none"/>
         </w:rPr>
-        <w:t xml:space="preserve"> ergab, dass der Dauereffekt zwischen Erst-OP und Re-OP signifikant differiert (Steigung: Erst-OP OR/h = 1,20; Re-OP OR/h = 0,81; p&lt;0,001).“</w:t>
+      </w:pPr>
+      <w:r>
+        <w:rPr>
+          <w:rFonts w:ascii=".AppleSystemUIFont" w:eastAsia="Times New Roman" w:hAnsi=".AppleSystemUIFont" w:cs="Times New Roman"/>
+          <w:noProof/>
+          <w:color w:val="FFFFFF"/>
+          <w:kern w:val="0"/>
+          <w:sz w:val="26"/>
+          <w:szCs w:val="26"/>
+          <w:lang w:eastAsia="de-DE"/>
+        </w:rPr>
+        <w:drawing>
+          <wp:inline distT="0" distB="0" distL="0" distR="0" wp14:anchorId="37DF3F8C" wp14:editId="424D6B11">
+            <wp:extent cx="5760720" cy="3427730"/>
+            <wp:effectExtent l="0" t="0" r="5080" b="1270"/>
+            <wp:docPr id="1327885332" name="Grafik 8" descr="Ein Bild, das Text, Screenshot, Diagramm, Reihe enthält.&#10;&#10;Automatisch generierte Beschreibung"/>
+            <wp:cNvGraphicFramePr>
+              <a:graphicFrameLocks xmlns:a="http://schemas.openxmlformats.org/drawingml/2006/main" noChangeAspect="1"/>
+            </wp:cNvGraphicFramePr>
+            <a:graphic xmlns:a="http://schemas.openxmlformats.org/drawingml/2006/main">
+              <a:graphicData uri="http://schemas.openxmlformats.org/drawingml/2006/picture">
+                <pic:pic xmlns:pic="http://schemas.openxmlformats.org/drawingml/2006/picture">
+                  <pic:nvPicPr>
+                    <pic:cNvPr id="1327885332" name="Grafik 8" descr="Ein Bild, das Text, Screenshot, Diagramm, Reihe enthält.&#10;&#10;Automatisch generierte Beschreibung"/>
+                    <pic:cNvPicPr/>
+                  </pic:nvPicPr>
+                  <pic:blipFill>
+                    <a:blip r:embed="rId11" cstate="print">
+                      <a:extLst>
+                        <a:ext uri="{28A0092B-C50C-407E-A947-70E740481C1C}">
+                          <a14:useLocalDpi xmlns:a14="http://schemas.microsoft.com/office/drawing/2010/main" val="0"/>
+                        </a:ext>
+                      </a:extLst>
+                    </a:blip>
+                    <a:stretch>
+                      <a:fillRect/>
+                    </a:stretch>
+                  </pic:blipFill>
+                  <pic:spPr>
+                    <a:xfrm>
+                      <a:off x="0" y="0"/>
+                      <a:ext cx="5760720" cy="3427730"/>
+                    </a:xfrm>
+                    <a:prstGeom prst="rect">
+                      <a:avLst/>
+                    </a:prstGeom>
+                  </pic:spPr>
+                </pic:pic>
+              </a:graphicData>
+            </a:graphic>
+          </wp:inline>
+        </w:drawing>
+      </w:r>
+    </w:p>
+    <w:p>
+      <w:pPr>
+        <w:spacing w:after="0" w:line="240" w:lineRule="auto"/>
+        <w:rPr>
+          <w:rFonts w:ascii=".AppleSystemUIFont" w:eastAsia="Times New Roman" w:hAnsi=".AppleSystemUIFont" w:cs="Times New Roman"/>
+          <w:color w:val="FFFFFF"/>
+          <w:kern w:val="0"/>
+          <w:sz w:val="26"/>
+          <w:szCs w:val="26"/>
+          <w:lang w:eastAsia="de-DE"/>
+          <w14:ligatures w14:val="none"/>
+        </w:rPr>
+      </w:pPr>
+      <w:r>
+        <w:rPr>
+          <w:rFonts w:ascii=".AppleSystemUIFont" w:eastAsia="Times New Roman" w:hAnsi=".AppleSystemUIFont" w:cs="Times New Roman"/>
+          <w:noProof/>
+          <w:color w:val="FFFFFF"/>
+          <w:kern w:val="0"/>
+          <w:sz w:val="26"/>
+          <w:szCs w:val="26"/>
+          <w:lang w:eastAsia="de-DE"/>
+        </w:rPr>
+        <w:lastRenderedPageBreak/>
+        <w:drawing>
+          <wp:inline distT="0" distB="0" distL="0" distR="0" wp14:anchorId="36D60E51" wp14:editId="452E3F48">
+            <wp:extent cx="5382585" cy="3202733"/>
+            <wp:effectExtent l="0" t="0" r="2540" b="0"/>
+            <wp:docPr id="238549108" name="Grafik 9" descr="Ein Bild, das Text, Screenshot, Diagramm, Reihe enthält.&#10;&#10;Automatisch generierte Beschreibung"/>
+            <wp:cNvGraphicFramePr>
+              <a:graphicFrameLocks xmlns:a="http://schemas.openxmlformats.org/drawingml/2006/main" noChangeAspect="1"/>
+            </wp:cNvGraphicFramePr>
+            <a:graphic xmlns:a="http://schemas.openxmlformats.org/drawingml/2006/main">
+              <a:graphicData uri="http://schemas.openxmlformats.org/drawingml/2006/picture">
+                <pic:pic xmlns:pic="http://schemas.openxmlformats.org/drawingml/2006/picture">
+                  <pic:nvPicPr>
+                    <pic:cNvPr id="238549108" name="Grafik 9" descr="Ein Bild, das Text, Screenshot, Diagramm, Reihe enthält.&#10;&#10;Automatisch generierte Beschreibung"/>
+                    <pic:cNvPicPr/>
+                  </pic:nvPicPr>
+                  <pic:blipFill>
+                    <a:blip r:embed="rId12" cstate="print">
+                      <a:extLst>
+                        <a:ext uri="{28A0092B-C50C-407E-A947-70E740481C1C}">
+                          <a14:useLocalDpi xmlns:a14="http://schemas.microsoft.com/office/drawing/2010/main" val="0"/>
+                        </a:ext>
+                      </a:extLst>
+                    </a:blip>
+                    <a:stretch>
+                      <a:fillRect/>
+                    </a:stretch>
+                  </pic:blipFill>
+                  <pic:spPr>
+                    <a:xfrm>
+                      <a:off x="0" y="0"/>
+                      <a:ext cx="5450505" cy="3243146"/>
+                    </a:xfrm>
+                    <a:prstGeom prst="rect">
+                      <a:avLst/>
+                    </a:prstGeom>
+                  </pic:spPr>
+                </pic:pic>
+              </a:graphicData>
+            </a:graphic>
+          </wp:inline>
+        </w:drawing>
+      </w:r>
+    </w:p>
+    <w:p>
+      <w:pPr>
+        <w:spacing w:after="0" w:line="240" w:lineRule="auto"/>
+        <w:rPr>
+          <w:rFonts w:ascii=".AppleSystemUIFont" w:eastAsia="Times New Roman" w:hAnsi=".AppleSystemUIFont" w:cs="Times New Roman"/>
+          <w:color w:val="FFFFFF"/>
+          <w:kern w:val="0"/>
+          <w:sz w:val="26"/>
+          <w:szCs w:val="26"/>
+          <w:lang w:eastAsia="de-DE"/>
+          <w14:ligatures w14:val="none"/>
+        </w:rPr>
+      </w:pPr>
+    </w:p>
+    <w:p>
+      <w:pPr>
+        <w:spacing w:after="0" w:line="240" w:lineRule="auto"/>
+        <w:rPr>
+          <w:rFonts w:ascii=".AppleSystemUIFont" w:eastAsia="Times New Roman" w:hAnsi=".AppleSystemUIFont" w:cs="Times New Roman"/>
+          <w:color w:val="FFFFFF"/>
+          <w:kern w:val="0"/>
+          <w:sz w:val="26"/>
+          <w:szCs w:val="26"/>
+          <w:lang w:eastAsia="de-DE"/>
+          <w14:ligatures w14:val="none"/>
+        </w:rPr>
+      </w:pPr>
+    </w:p>
+    <w:p>
+      <w:pPr>
+        <w:spacing w:after="0" w:line="240" w:lineRule="auto"/>
+        <w:rPr>
+          <w:rFonts w:ascii=".AppleSystemUIFont" w:eastAsia="Times New Roman" w:hAnsi=".AppleSystemUIFont" w:cs="Times New Roman"/>
+          <w:color w:val="FFFFFF"/>
+          <w:kern w:val="0"/>
+          <w:sz w:val="26"/>
+          <w:szCs w:val="26"/>
+          <w:lang w:eastAsia="de-DE"/>
+          <w14:ligatures w14:val="none"/>
+        </w:rPr>
+      </w:pPr>
+    </w:p>
+    <w:p>
+      <w:pPr>
+        <w:spacing w:after="0" w:line="240" w:lineRule="auto"/>
+        <w:rPr>
+          <w:rFonts w:ascii=".AppleSystemUIFont" w:eastAsia="Times New Roman" w:hAnsi=".AppleSystemUIFont" w:cs="Times New Roman"/>
+          <w:color w:val="FFFFFF"/>
+          <w:kern w:val="0"/>
+          <w:sz w:val="26"/>
+          <w:szCs w:val="26"/>
+          <w:lang w:eastAsia="de-DE"/>
+          <w14:ligatures w14:val="none"/>
+        </w:rPr>
+      </w:pPr>
+      <w:r>
+        <w:rPr>
+          <w:rFonts w:ascii="-webkit-standard" w:hAnsi="-webkit-standard"/>
+          <w:color w:val="000000"/>
+          <w:sz w:val="27"/>
+          <w:szCs w:val="27"/>
+        </w:rPr>
+        <w:t xml:space="preserve">Test in 09_sex_effect_adjustedpy </w:t>
+      </w:r>
+      <w:r>
+        <w:rPr>
+          <w:rFonts w:ascii="-webkit-standard" w:hAnsi="-webkit-standard"/>
+          <w:color w:val="000000"/>
+          <w:sz w:val="27"/>
+          <w:szCs w:val="27"/>
+        </w:rPr>
+        <w:t xml:space="preserve">=1209 | AKI-Rate=0.441 | m-Anteil=0.563 === Tests === Haupteffekt Geschlecht (LRT): LR=0.76, p=0.382 Haupteffekt Geschlecht (Wald in m1): p=0.377 Interaktion </w:t>
+      </w:r>
+      <w:proofErr w:type="spellStart"/>
+      <w:r>
+        <w:rPr>
+          <w:rFonts w:ascii="-webkit-standard" w:hAnsi="-webkit-standard"/>
+          <w:color w:val="000000"/>
+          <w:sz w:val="27"/>
+          <w:szCs w:val="27"/>
+        </w:rPr>
+        <w:t>Geschlecht×Alter</w:t>
+      </w:r>
+      <w:proofErr w:type="spellEnd"/>
+      <w:r>
+        <w:rPr>
+          <w:rFonts w:ascii="-webkit-standard" w:hAnsi="-webkit-standard"/>
+          <w:color w:val="000000"/>
+          <w:sz w:val="27"/>
+          <w:szCs w:val="27"/>
+        </w:rPr>
+        <w:t xml:space="preserve"> (LRT): LR=3.99, p=0.4079</w:t>
+      </w:r>
+    </w:p>
+    <w:p>
+      <w:pPr>
+        <w:pStyle w:val="StandardWeb"/>
+        <w:numPr>
+          <w:ilvl w:val="0"/>
+          <w:numId w:val="14"/>
+        </w:numPr>
+        <w:rPr>
+          <w:color w:val="000000"/>
+        </w:rPr>
+      </w:pPr>
+      <w:proofErr w:type="spellStart"/>
+      <w:r>
+        <w:rPr>
+          <w:rFonts w:ascii=".AppleSystemUIFont" w:hAnsi=".AppleSystemUIFont"/>
+          <w:color w:val="FFFFFF"/>
+          <w:sz w:val="26"/>
+          <w:szCs w:val="26"/>
+        </w:rPr>
+        <w:t>i</w:t>
+      </w:r>
+      <w:r>
+        <w:rPr>
+          <w:rStyle w:val="Fett"/>
+          <w:rFonts w:eastAsiaTheme="majorEastAsia"/>
+          <w:color w:val="000000"/>
+        </w:rPr>
+        <w:t>Strata</w:t>
+      </w:r>
+      <w:proofErr w:type="spellEnd"/>
+      <w:r>
+        <w:rPr>
+          <w:rStyle w:val="Fett"/>
+          <w:rFonts w:eastAsiaTheme="majorEastAsia"/>
+          <w:color w:val="000000"/>
+        </w:rPr>
+        <w:t xml:space="preserve"> Re-OP=0 (Erst-OP):</w:t>
+      </w:r>
+      <w:r>
+        <w:rPr>
+          <w:rStyle w:val="apple-converted-space"/>
+          <w:rFonts w:eastAsiaTheme="majorEastAsia"/>
+          <w:color w:val="000000"/>
+        </w:rPr>
+        <w:t> </w:t>
+      </w:r>
+      <w:r>
+        <w:rPr>
+          <w:color w:val="000000"/>
+        </w:rPr>
+        <w:t>Beide Kurven zeigen den bekannten Altersverlauf (höheres Risiko im Kindesalter, Abfall ab ca. 10–12 J.). Die</w:t>
+      </w:r>
+      <w:r>
+        <w:rPr>
+          <w:rStyle w:val="apple-converted-space"/>
+          <w:rFonts w:eastAsiaTheme="majorEastAsia"/>
+          <w:color w:val="000000"/>
+        </w:rPr>
+        <w:t> </w:t>
+      </w:r>
+      <w:r>
+        <w:rPr>
+          <w:rStyle w:val="Fett"/>
+          <w:rFonts w:eastAsiaTheme="majorEastAsia"/>
+          <w:color w:val="000000"/>
+        </w:rPr>
+        <w:t>männliche Kurve liegt um 6–10 J. etwas höher</w:t>
+      </w:r>
+      <w:r>
+        <w:rPr>
+          <w:color w:val="000000"/>
+        </w:rPr>
+        <w:t>, danach konvergieren beide. Die</w:t>
+      </w:r>
+      <w:r>
+        <w:rPr>
+          <w:rStyle w:val="apple-converted-space"/>
+          <w:rFonts w:eastAsiaTheme="majorEastAsia"/>
+          <w:color w:val="000000"/>
+        </w:rPr>
+        <w:t> </w:t>
+      </w:r>
+      <w:r>
+        <w:rPr>
+          <w:rStyle w:val="Fett"/>
+          <w:rFonts w:eastAsiaTheme="majorEastAsia"/>
+          <w:color w:val="000000"/>
+        </w:rPr>
+        <w:t>Konfidenzbänder überlappen</w:t>
+      </w:r>
+      <w:r>
+        <w:rPr>
+          <w:rStyle w:val="apple-converted-space"/>
+          <w:rFonts w:eastAsiaTheme="majorEastAsia"/>
+          <w:color w:val="000000"/>
+        </w:rPr>
+        <w:t> </w:t>
+      </w:r>
+      <w:r>
+        <w:rPr>
+          <w:color w:val="000000"/>
+        </w:rPr>
+        <w:t>aber weitgehend → ohne p-Werte würden wir</w:t>
+      </w:r>
+      <w:r>
+        <w:rPr>
+          <w:rStyle w:val="apple-converted-space"/>
+          <w:rFonts w:eastAsiaTheme="majorEastAsia"/>
+          <w:color w:val="000000"/>
+        </w:rPr>
+        <w:t> </w:t>
+      </w:r>
+      <w:r>
+        <w:rPr>
+          <w:rStyle w:val="Fett"/>
+          <w:rFonts w:eastAsiaTheme="majorEastAsia"/>
+          <w:color w:val="000000"/>
+        </w:rPr>
+        <w:t>keinen klaren Geschlechts-Effekt</w:t>
+      </w:r>
+      <w:r>
+        <w:rPr>
+          <w:color w:val="000000"/>
+        </w:rPr>
+        <w:t>behaupten.</w:t>
+      </w:r>
+    </w:p>
+    <w:p>
+      <w:pPr>
+        <w:pStyle w:val="StandardWeb"/>
+        <w:numPr>
+          <w:ilvl w:val="0"/>
+          <w:numId w:val="14"/>
+        </w:numPr>
+        <w:rPr>
+          <w:color w:val="000000"/>
+        </w:rPr>
+      </w:pPr>
+      <w:r>
+        <w:rPr>
+          <w:rStyle w:val="Fett"/>
+          <w:rFonts w:eastAsiaTheme="majorEastAsia"/>
+          <w:color w:val="000000"/>
+        </w:rPr>
+        <w:t>Strata Re-OP=1 (Re-OP):</w:t>
+      </w:r>
+      <w:r>
+        <w:rPr>
+          <w:rStyle w:val="apple-converted-space"/>
+          <w:rFonts w:eastAsiaTheme="majorEastAsia"/>
+          <w:color w:val="000000"/>
+        </w:rPr>
+        <w:t> </w:t>
+      </w:r>
+      <w:r>
+        <w:rPr>
+          <w:color w:val="000000"/>
+        </w:rPr>
+        <w:t>Insgesamt</w:t>
+      </w:r>
+      <w:r>
+        <w:rPr>
+          <w:rStyle w:val="apple-converted-space"/>
+          <w:rFonts w:eastAsiaTheme="majorEastAsia"/>
+          <w:color w:val="000000"/>
+        </w:rPr>
+        <w:t> </w:t>
+      </w:r>
+      <w:r>
+        <w:rPr>
+          <w:rStyle w:val="Fett"/>
+          <w:rFonts w:eastAsiaTheme="majorEastAsia"/>
+          <w:color w:val="000000"/>
+        </w:rPr>
+        <w:t>niedrigere p(AKI)</w:t>
+      </w:r>
+      <w:r>
+        <w:rPr>
+          <w:color w:val="000000"/>
+        </w:rPr>
+        <w:t>, Verläufe von f/m nahezu deckungsgleich; Bänder breit (kleineres n) →</w:t>
+      </w:r>
+      <w:r>
+        <w:rPr>
+          <w:rStyle w:val="apple-converted-space"/>
+          <w:rFonts w:eastAsiaTheme="majorEastAsia"/>
+          <w:color w:val="000000"/>
+        </w:rPr>
+        <w:t> </w:t>
+      </w:r>
+      <w:r>
+        <w:rPr>
+          <w:rStyle w:val="Fett"/>
+          <w:rFonts w:eastAsiaTheme="majorEastAsia"/>
+          <w:color w:val="000000"/>
+        </w:rPr>
+        <w:t>kein Hinweis auf relevante Unterschiede</w:t>
+      </w:r>
+      <w:r>
+        <w:rPr>
+          <w:color w:val="000000"/>
+        </w:rPr>
+        <w:t>.</w:t>
+      </w:r>
+    </w:p>
+    <w:p>
+      <w:pPr>
+        <w:pStyle w:val="StandardWeb"/>
+        <w:rPr>
+          <w:color w:val="000000"/>
+        </w:rPr>
+      </w:pPr>
+      <w:r>
+        <w:rPr>
+          <w:color w:val="000000"/>
+        </w:rPr>
+        <w:t>Damit:</w:t>
+      </w:r>
+      <w:r>
+        <w:rPr>
+          <w:rStyle w:val="apple-converted-space"/>
+          <w:rFonts w:eastAsiaTheme="majorEastAsia"/>
+          <w:color w:val="000000"/>
+        </w:rPr>
+        <w:t> </w:t>
+      </w:r>
+      <w:r>
+        <w:rPr>
+          <w:rStyle w:val="Fett"/>
+          <w:rFonts w:eastAsiaTheme="majorEastAsia"/>
+          <w:color w:val="000000"/>
+        </w:rPr>
+        <w:t>Altersverlauf bleibt auch nach Adjustierung</w:t>
+      </w:r>
+      <w:r>
+        <w:rPr>
+          <w:rStyle w:val="apple-converted-space"/>
+          <w:rFonts w:eastAsiaTheme="majorEastAsia"/>
+          <w:color w:val="000000"/>
+        </w:rPr>
+        <w:t> </w:t>
+      </w:r>
+      <w:r>
+        <w:rPr>
+          <w:color w:val="000000"/>
+        </w:rPr>
+        <w:t>(Alter-Splines, Dauer=Median) klar sichtbar;</w:t>
+      </w:r>
+      <w:r>
+        <w:rPr>
+          <w:rStyle w:val="apple-converted-space"/>
+          <w:rFonts w:eastAsiaTheme="majorEastAsia"/>
+          <w:color w:val="000000"/>
+        </w:rPr>
+        <w:t> </w:t>
+      </w:r>
+      <w:r>
+        <w:rPr>
+          <w:rStyle w:val="Fett"/>
+          <w:rFonts w:eastAsiaTheme="majorEastAsia"/>
+          <w:color w:val="000000"/>
+        </w:rPr>
+        <w:t>Geschlecht wirkt – wenn überhaupt – nur schwach</w:t>
+      </w:r>
+      <w:r>
+        <w:rPr>
+          <w:color w:val="000000"/>
+        </w:rPr>
+        <w:t>.</w:t>
+      </w:r>
+    </w:p>
+    <w:p>
+      <w:pPr>
+        <w:pStyle w:val="StandardWeb"/>
+        <w:numPr>
+          <w:ilvl w:val="0"/>
+          <w:numId w:val="15"/>
+        </w:numPr>
+        <w:rPr>
+          <w:color w:val="000000"/>
+        </w:rPr>
+      </w:pPr>
+      <w:r>
+        <w:rPr>
+          <w:color w:val="000000"/>
+        </w:rPr>
+        <w:t xml:space="preserve">Neue Ergebnisse: </w:t>
+      </w:r>
+      <w:r>
+        <w:rPr>
+          <w:rStyle w:val="Fett"/>
+          <w:rFonts w:eastAsiaTheme="majorEastAsia"/>
+          <w:color w:val="000000"/>
+        </w:rPr>
+        <w:t>Kein unabhängiger Geschlechts-Effekt:</w:t>
+      </w:r>
+      <w:r>
+        <w:rPr>
+          <w:rStyle w:val="apple-converted-space"/>
+          <w:rFonts w:eastAsiaTheme="majorEastAsia"/>
+          <w:color w:val="000000"/>
+        </w:rPr>
+        <w:t> </w:t>
+      </w:r>
+      <w:r>
+        <w:rPr>
+          <w:color w:val="000000"/>
+        </w:rPr>
+        <w:t>LRT p = 0.382, Wald p = 0.377 → männlich vs. weiblich erklärt (nach Adjustierung) die AKI-Wahrscheinlichkeit nicht.</w:t>
+      </w:r>
+    </w:p>
+    <w:p>
+      <w:pPr>
+        <w:pStyle w:val="StandardWeb"/>
+        <w:numPr>
+          <w:ilvl w:val="0"/>
+          <w:numId w:val="15"/>
+        </w:numPr>
+        <w:rPr>
+          <w:color w:val="000000"/>
+        </w:rPr>
+      </w:pPr>
+      <w:r>
+        <w:rPr>
+          <w:rStyle w:val="Fett"/>
+          <w:rFonts w:eastAsiaTheme="majorEastAsia"/>
+          <w:color w:val="000000"/>
+        </w:rPr>
+        <w:t xml:space="preserve">Keine Interaktion </w:t>
+      </w:r>
+      <w:proofErr w:type="spellStart"/>
+      <w:r>
+        <w:rPr>
+          <w:rStyle w:val="Fett"/>
+          <w:rFonts w:eastAsiaTheme="majorEastAsia"/>
+          <w:color w:val="000000"/>
+        </w:rPr>
+        <w:t>Geschlecht×Alter</w:t>
+      </w:r>
+      <w:proofErr w:type="spellEnd"/>
+      <w:r>
+        <w:rPr>
+          <w:rStyle w:val="Fett"/>
+          <w:rFonts w:eastAsiaTheme="majorEastAsia"/>
+          <w:color w:val="000000"/>
+        </w:rPr>
+        <w:t>:</w:t>
+      </w:r>
+      <w:r>
+        <w:rPr>
+          <w:rStyle w:val="apple-converted-space"/>
+          <w:rFonts w:eastAsiaTheme="majorEastAsia"/>
+          <w:color w:val="000000"/>
+        </w:rPr>
+        <w:t> </w:t>
+      </w:r>
+      <w:r>
+        <w:rPr>
+          <w:color w:val="000000"/>
+        </w:rPr>
+        <w:t>LRT p = 0.408 → der Altersverlauf unterscheidet sich nicht systematisch zwischen f/m.</w:t>
+      </w:r>
+    </w:p>
+    <w:p>
+      <w:pPr>
+        <w:pStyle w:val="StandardWeb"/>
+        <w:numPr>
+          <w:ilvl w:val="0"/>
+          <w:numId w:val="15"/>
+        </w:numPr>
+        <w:rPr>
+          <w:color w:val="000000"/>
+        </w:rPr>
+      </w:pPr>
+      <w:r>
+        <w:rPr>
+          <w:color w:val="000000"/>
+        </w:rPr>
+        <w:t>Kontext: n = 1209, AKI-Rate = 0.441, m-Anteil = 0.563.</w:t>
+      </w:r>
+    </w:p>
+    <w:p>
+      <w:pPr>
+        <w:pStyle w:val="berschrift3"/>
+        <w:rPr>
+          <w:color w:val="000000"/>
+        </w:rPr>
+      </w:pPr>
+      <w:r>
+        <w:rPr>
+          <w:color w:val="000000"/>
+        </w:rPr>
+        <w:t>Formulierungen für Arbeit/Folie</w:t>
+      </w:r>
+    </w:p>
+    <w:p>
+      <w:pPr>
+        <w:pStyle w:val="StandardWeb"/>
+        <w:numPr>
+          <w:ilvl w:val="0"/>
+          <w:numId w:val="16"/>
+        </w:numPr>
+        <w:rPr>
+          <w:color w:val="000000"/>
+        </w:rPr>
+      </w:pPr>
+      <w:r>
+        <w:rPr>
+          <w:rStyle w:val="Fett"/>
+          <w:rFonts w:eastAsiaTheme="majorEastAsia"/>
+          <w:color w:val="000000"/>
+        </w:rPr>
+        <w:t>Ergebnis (Text):</w:t>
+      </w:r>
+      <w:r>
+        <w:rPr>
+          <w:color w:val="000000"/>
+        </w:rPr>
+        <w:br/>
+        <w:t>„In einem logistischen Modell mit natürlichen Splines für das Alter (</w:t>
+      </w:r>
+      <w:proofErr w:type="spellStart"/>
+      <w:r>
+        <w:rPr>
+          <w:color w:val="000000"/>
+        </w:rPr>
+        <w:t>df</w:t>
+      </w:r>
+      <w:proofErr w:type="spellEnd"/>
+      <w:r>
+        <w:rPr>
+          <w:color w:val="000000"/>
+        </w:rPr>
+        <w:t xml:space="preserve"> = 5), adjustiert </w:t>
+      </w:r>
+      <w:r>
+        <w:rPr>
+          <w:color w:val="000000"/>
+        </w:rPr>
+        <w:lastRenderedPageBreak/>
+        <w:t>für OP-Dauer und Re-OP, zeigte das</w:t>
+      </w:r>
+      <w:r>
+        <w:rPr>
+          <w:rStyle w:val="apple-converted-space"/>
+          <w:rFonts w:eastAsiaTheme="majorEastAsia"/>
+          <w:color w:val="000000"/>
+        </w:rPr>
+        <w:t> </w:t>
+      </w:r>
+      <w:r>
+        <w:rPr>
+          <w:rStyle w:val="Fett"/>
+          <w:rFonts w:eastAsiaTheme="majorEastAsia"/>
+          <w:color w:val="000000"/>
+        </w:rPr>
+        <w:t>Geschlecht keinen unabhängigen Zusammenhang</w:t>
+      </w:r>
+      <w:r>
+        <w:rPr>
+          <w:rStyle w:val="apple-converted-space"/>
+          <w:rFonts w:eastAsiaTheme="majorEastAsia"/>
+          <w:color w:val="000000"/>
+        </w:rPr>
+        <w:t> </w:t>
+      </w:r>
+      <w:r>
+        <w:rPr>
+          <w:color w:val="000000"/>
+        </w:rPr>
+        <w:t>mit AKI 0–7 Tage (LRT p = 0.382; Wald p = 0.377). Eine</w:t>
+      </w:r>
+      <w:r>
+        <w:rPr>
+          <w:rStyle w:val="apple-converted-space"/>
+          <w:rFonts w:eastAsiaTheme="majorEastAsia"/>
+          <w:color w:val="000000"/>
+        </w:rPr>
+        <w:t> </w:t>
+      </w:r>
+      <w:r>
+        <w:rPr>
+          <w:rStyle w:val="Fett"/>
+          <w:rFonts w:eastAsiaTheme="majorEastAsia"/>
+          <w:color w:val="000000"/>
+        </w:rPr>
+        <w:t xml:space="preserve">Interaktion </w:t>
+      </w:r>
+      <w:proofErr w:type="spellStart"/>
+      <w:r>
+        <w:rPr>
+          <w:rStyle w:val="Fett"/>
+          <w:rFonts w:eastAsiaTheme="majorEastAsia"/>
+          <w:color w:val="000000"/>
+        </w:rPr>
+        <w:t>Geschlecht×Alter</w:t>
+      </w:r>
+      <w:proofErr w:type="spellEnd"/>
+      <w:r>
+        <w:rPr>
+          <w:rStyle w:val="apple-converted-space"/>
+          <w:rFonts w:eastAsiaTheme="majorEastAsia"/>
+          <w:color w:val="000000"/>
+        </w:rPr>
+        <w:t> </w:t>
+      </w:r>
+      <w:r>
+        <w:rPr>
+          <w:color w:val="000000"/>
+        </w:rPr>
+        <w:t>fand sich ebenfalls</w:t>
+      </w:r>
+      <w:r>
+        <w:rPr>
+          <w:rStyle w:val="apple-converted-space"/>
+          <w:rFonts w:eastAsiaTheme="majorEastAsia"/>
+          <w:color w:val="000000"/>
+        </w:rPr>
+        <w:t> </w:t>
+      </w:r>
+      <w:r>
+        <w:rPr>
+          <w:rStyle w:val="Fett"/>
+          <w:rFonts w:eastAsiaTheme="majorEastAsia"/>
+          <w:color w:val="000000"/>
+        </w:rPr>
+        <w:t>nicht</w:t>
+      </w:r>
+      <w:r>
+        <w:rPr>
+          <w:rStyle w:val="apple-converted-space"/>
+          <w:rFonts w:eastAsiaTheme="majorEastAsia"/>
+          <w:color w:val="000000"/>
+        </w:rPr>
+        <w:t> </w:t>
+      </w:r>
+      <w:r>
+        <w:rPr>
+          <w:color w:val="000000"/>
+        </w:rPr>
+        <w:t>(LRT p = 0.408).“</w:t>
+      </w:r>
+    </w:p>
+    <w:p>
+      <w:pPr>
+        <w:pStyle w:val="StandardWeb"/>
+        <w:numPr>
+          <w:ilvl w:val="0"/>
+          <w:numId w:val="16"/>
+        </w:numPr>
+        <w:rPr>
+          <w:color w:val="000000"/>
+        </w:rPr>
+      </w:pPr>
+      <w:r>
+        <w:rPr>
+          <w:rStyle w:val="Fett"/>
+          <w:rFonts w:eastAsiaTheme="majorEastAsia"/>
+          <w:color w:val="000000"/>
+        </w:rPr>
+        <w:t>Folien-Bullet:</w:t>
+      </w:r>
+      <w:r>
+        <w:rPr>
+          <w:color w:val="000000"/>
+        </w:rPr>
+        <w:br/>
+        <w:t xml:space="preserve">„Geschlecht: kein signifikanter Haupteffekt, keine </w:t>
+      </w:r>
+      <w:proofErr w:type="spellStart"/>
+      <w:r>
+        <w:rPr>
+          <w:color w:val="000000"/>
+        </w:rPr>
+        <w:t>Alter×Geschlecht-Interaktion</w:t>
+      </w:r>
+      <w:proofErr w:type="spellEnd"/>
+      <w:r>
+        <w:rPr>
+          <w:color w:val="000000"/>
+        </w:rPr>
+        <w:t xml:space="preserve"> (p = 0.38/0.41).“</w:t>
+      </w:r>
+    </w:p>
+    <w:p>
+      <w:pPr>
+        <w:pStyle w:val="StandardWeb"/>
+        <w:rPr>
+          <w:color w:val="000000"/>
+        </w:rPr>
+      </w:pPr>
+    </w:p>
+    <w:p>
+      <w:pPr>
+        <w:spacing w:after="0" w:line="240" w:lineRule="auto"/>
+        <w:rPr>
+          <w:rFonts w:ascii=".AppleSystemUIFont" w:eastAsia="Times New Roman" w:hAnsi=".AppleSystemUIFont" w:cs="Times New Roman"/>
+          <w:color w:val="FFFFFF"/>
+          <w:kern w:val="0"/>
+          <w:sz w:val="26"/>
+          <w:szCs w:val="26"/>
+          <w:lang w:eastAsia="de-DE"/>
+          <w14:ligatures w14:val="none"/>
+        </w:rPr>
+      </w:pPr>
+      <w:proofErr w:type="spellStart"/>
+      <w:r>
+        <w:rPr>
+          <w:rFonts w:ascii=".AppleSystemUIFont" w:eastAsia="Times New Roman" w:hAnsi=".AppleSystemUIFont" w:cs="Times New Roman"/>
+          <w:color w:val="FFFFFF"/>
+          <w:kern w:val="0"/>
+          <w:sz w:val="26"/>
+          <w:szCs w:val="26"/>
+          <w:lang w:eastAsia="de-DE"/>
+          <w14:ligatures w14:val="none"/>
+        </w:rPr>
+        <w:t>Steigung: Erst</w:t>
+      </w:r>
+      <w:proofErr w:type="spellEnd"/>
+      <w:r>
+        <w:rPr>
+          <w:rFonts w:ascii=".AppleSystemUIFont" w:eastAsia="Times New Roman" w:hAnsi=".AppleSystemUIFont" w:cs="Times New Roman"/>
+          <w:color w:val="FFFFFF"/>
+          <w:kern w:val="0"/>
+          <w:sz w:val="26"/>
+          <w:szCs w:val="26"/>
+          <w:lang w:eastAsia="de-DE"/>
+          <w14:ligatures w14:val="none"/>
+        </w:rPr>
+        <w:t>-OP OR/h = 1,20; Re-OP OR/h = 0,81; p&lt;0,001).“</w:t>
       </w:r>
     </w:p>
     <w:p>
@@ -4715,6 +5716,304 @@
 <file path=word/numbering.xml><?xml version="1.0" encoding="utf-8"?>
 <w:numbering xmlns:wpc="http://schemas.microsoft.com/office/word/2010/wordprocessingCanvas" xmlns:cx="http://schemas.microsoft.com/office/drawing/2014/chartex" xmlns:cx1="http://schemas.microsoft.com/office/drawing/2015/9/8/chartex" xmlns:cx2="http://schemas.microsoft.com/office/drawing/2015/10/21/chartex" xmlns:cx3="http://schemas.microsoft.com/office/drawing/2016/5/9/chartex" xmlns:cx4="http://schemas.microsoft.com/office/drawing/2016/5/10/chartex" xmlns:cx5="http://schemas.microsoft.com/office/drawing/2016/5/11/chartex" xmlns:cx6="http://schemas.microsoft.com/office/drawing/2016/5/12/chartex" xmlns:cx7="http://schemas.microsoft.com/office/drawing/2016/5/13/chartex" xmlns:cx8="http://schemas.microsoft.com/office/drawing/2016/5/14/chartex" xmlns:mc="http://schemas.openxmlformats.org/markup-compatibility/2006" xmlns:aink="http://schemas.microsoft.com/office/drawing/2016/ink" xmlns:am3d="http://schemas.microsoft.com/office/drawing/2017/model3d" xmlns:o="urn:schemas-microsoft-com:office:office" xmlns:oel="http://schemas.microsoft.com/office/2019/extlst" xmlns:r="http://schemas.openxmlformats.org/officeDocument/2006/relationships" xmlns:m="http://schemas.openxmlformats.org/officeDocument/2006/math" xmlns:v="urn:schemas-microsoft-com:vml" xmlns:wp14="http://schemas.microsoft.com/office/word/2010/wordprocessingDrawing" xmlns:wp="http://schemas.openxmlformats.org/drawingml/2006/wordprocessingDrawing" xmlns:w10="urn:schemas-microsoft-com:office:word" xmlns:w="http://schemas.openxmlformats.org/wordprocessingml/2006/main" xmlns:w14="http://schemas.microsoft.com/office/word/2010/wordml" xmlns:w15="http://schemas.microsoft.com/office/word/2012/wordml" xmlns:w16cex="http://schemas.microsoft.com/office/word/2018/wordml/cex" xmlns:w16cid="http://schemas.microsoft.com/office/word/2016/wordml/cid" xmlns:w16="http://schemas.microsoft.com/office/word/2018/wordml" xmlns:w16sdtdh="http://schemas.microsoft.com/office/word/2020/wordml/sdtdatahash" xmlns:w16se="http://schemas.microsoft.com/office/word/2015/wordml/symex" xmlns:wpg="http://schemas.microsoft.com/office/word/2010/wordprocessingGroup" xmlns:wpi="http://schemas.microsoft.com/office/word/2010/wordprocessingInk" xmlns:wne="http://schemas.microsoft.com/office/word/2006/wordml" xmlns:wps="http://schemas.microsoft.com/office/word/2010/wordprocessingShape" mc:Ignorable="w14 w15 w16se w16cid w16 w16cex w16sdtdh wp14">
   <w:abstractNum w:abstractNumId="0" w15:restartNumberingAfterBreak="0">
+    <w:nsid w:val="151629E8"/>
+    <w:multiLevelType w:val="multilevel"/>
+    <w:tmpl w:val="BDEED722"/>
+    <w:lvl w:ilvl="0">
+      <w:start w:val="1"/>
+      <w:numFmt w:val="bullet"/>
+      <w:lvlText w:val=""/>
+      <w:lvlJc w:val="left"/>
+      <w:pPr>
+        <w:tabs>
+          <w:tab w:val="num" w:pos="720"/>
+        </w:tabs>
+        <w:ind w:left="720" w:hanging="360"/>
+      </w:pPr>
+      <w:rPr>
+        <w:rFonts w:ascii="Symbol" w:hAnsi="Symbol" w:hint="default"/>
+        <w:sz w:val="20"/>
+      </w:rPr>
+    </w:lvl>
+    <w:lvl w:ilvl="1" w:tentative="1">
+      <w:start w:val="1"/>
+      <w:numFmt w:val="bullet"/>
+      <w:lvlText w:val="o"/>
+      <w:lvlJc w:val="left"/>
+      <w:pPr>
+        <w:tabs>
+          <w:tab w:val="num" w:pos="1440"/>
+        </w:tabs>
+        <w:ind w:left="1440" w:hanging="360"/>
+      </w:pPr>
+      <w:rPr>
+        <w:rFonts w:ascii="Courier New" w:hAnsi="Courier New" w:hint="default"/>
+        <w:sz w:val="20"/>
+      </w:rPr>
+    </w:lvl>
+    <w:lvl w:ilvl="2" w:tentative="1">
+      <w:start w:val="1"/>
+      <w:numFmt w:val="bullet"/>
+      <w:lvlText w:val=""/>
+      <w:lvlJc w:val="left"/>
+      <w:pPr>
+        <w:tabs>
+          <w:tab w:val="num" w:pos="2160"/>
+        </w:tabs>
+        <w:ind w:left="2160" w:hanging="360"/>
+      </w:pPr>
+      <w:rPr>
+        <w:rFonts w:ascii="Wingdings" w:hAnsi="Wingdings" w:hint="default"/>
+        <w:sz w:val="20"/>
+      </w:rPr>
+    </w:lvl>
+    <w:lvl w:ilvl="3" w:tentative="1">
+      <w:start w:val="1"/>
+      <w:numFmt w:val="bullet"/>
+      <w:lvlText w:val=""/>
+      <w:lvlJc w:val="left"/>
+      <w:pPr>
+        <w:tabs>
+          <w:tab w:val="num" w:pos="2880"/>
+        </w:tabs>
+        <w:ind w:left="2880" w:hanging="360"/>
+      </w:pPr>
+      <w:rPr>
+        <w:rFonts w:ascii="Wingdings" w:hAnsi="Wingdings" w:hint="default"/>
+        <w:sz w:val="20"/>
+      </w:rPr>
+    </w:lvl>
+    <w:lvl w:ilvl="4" w:tentative="1">
+      <w:start w:val="1"/>
+      <w:numFmt w:val="bullet"/>
+      <w:lvlText w:val=""/>
+      <w:lvlJc w:val="left"/>
+      <w:pPr>
+        <w:tabs>
+          <w:tab w:val="num" w:pos="3600"/>
+        </w:tabs>
+        <w:ind w:left="3600" w:hanging="360"/>
+      </w:pPr>
+      <w:rPr>
+        <w:rFonts w:ascii="Wingdings" w:hAnsi="Wingdings" w:hint="default"/>
+        <w:sz w:val="20"/>
+      </w:rPr>
+    </w:lvl>
+    <w:lvl w:ilvl="5" w:tentative="1">
+      <w:start w:val="1"/>
+      <w:numFmt w:val="bullet"/>
+      <w:lvlText w:val=""/>
+      <w:lvlJc w:val="left"/>
+      <w:pPr>
+        <w:tabs>
+          <w:tab w:val="num" w:pos="4320"/>
+        </w:tabs>
+        <w:ind w:left="4320" w:hanging="360"/>
+      </w:pPr>
+      <w:rPr>
+        <w:rFonts w:ascii="Wingdings" w:hAnsi="Wingdings" w:hint="default"/>
+        <w:sz w:val="20"/>
+      </w:rPr>
+    </w:lvl>
+    <w:lvl w:ilvl="6" w:tentative="1">
+      <w:start w:val="1"/>
+      <w:numFmt w:val="bullet"/>
+      <w:lvlText w:val=""/>
+      <w:lvlJc w:val="left"/>
+      <w:pPr>
+        <w:tabs>
+          <w:tab w:val="num" w:pos="5040"/>
+        </w:tabs>
+        <w:ind w:left="5040" w:hanging="360"/>
+      </w:pPr>
+      <w:rPr>
+        <w:rFonts w:ascii="Wingdings" w:hAnsi="Wingdings" w:hint="default"/>
+        <w:sz w:val="20"/>
+      </w:rPr>
+    </w:lvl>
+    <w:lvl w:ilvl="7" w:tentative="1">
+      <w:start w:val="1"/>
+      <w:numFmt w:val="bullet"/>
+      <w:lvlText w:val=""/>
+      <w:lvlJc w:val="left"/>
+      <w:pPr>
+        <w:tabs>
+          <w:tab w:val="num" w:pos="5760"/>
+        </w:tabs>
+        <w:ind w:left="5760" w:hanging="360"/>
+      </w:pPr>
+      <w:rPr>
+        <w:rFonts w:ascii="Wingdings" w:hAnsi="Wingdings" w:hint="default"/>
+        <w:sz w:val="20"/>
+      </w:rPr>
+    </w:lvl>
+    <w:lvl w:ilvl="8" w:tentative="1">
+      <w:start w:val="1"/>
+      <w:numFmt w:val="bullet"/>
+      <w:lvlText w:val=""/>
+      <w:lvlJc w:val="left"/>
+      <w:pPr>
+        <w:tabs>
+          <w:tab w:val="num" w:pos="6480"/>
+        </w:tabs>
+        <w:ind w:left="6480" w:hanging="360"/>
+      </w:pPr>
+      <w:rPr>
+        <w:rFonts w:ascii="Wingdings" w:hAnsi="Wingdings" w:hint="default"/>
+        <w:sz w:val="20"/>
+      </w:rPr>
+    </w:lvl>
+  </w:abstractNum>
+  <w:abstractNum w:abstractNumId="1" w15:restartNumberingAfterBreak="0">
+    <w:nsid w:val="18762545"/>
+    <w:multiLevelType w:val="multilevel"/>
+    <w:tmpl w:val="1E5C3212"/>
+    <w:lvl w:ilvl="0">
+      <w:start w:val="1"/>
+      <w:numFmt w:val="bullet"/>
+      <w:lvlText w:val=""/>
+      <w:lvlJc w:val="left"/>
+      <w:pPr>
+        <w:tabs>
+          <w:tab w:val="num" w:pos="720"/>
+        </w:tabs>
+        <w:ind w:left="720" w:hanging="360"/>
+      </w:pPr>
+      <w:rPr>
+        <w:rFonts w:ascii="Symbol" w:hAnsi="Symbol" w:hint="default"/>
+        <w:sz w:val="20"/>
+      </w:rPr>
+    </w:lvl>
+    <w:lvl w:ilvl="1" w:tentative="1">
+      <w:start w:val="1"/>
+      <w:numFmt w:val="bullet"/>
+      <w:lvlText w:val="o"/>
+      <w:lvlJc w:val="left"/>
+      <w:pPr>
+        <w:tabs>
+          <w:tab w:val="num" w:pos="1440"/>
+        </w:tabs>
+        <w:ind w:left="1440" w:hanging="360"/>
+      </w:pPr>
+      <w:rPr>
+        <w:rFonts w:ascii="Courier New" w:hAnsi="Courier New" w:hint="default"/>
+        <w:sz w:val="20"/>
+      </w:rPr>
+    </w:lvl>
+    <w:lvl w:ilvl="2" w:tentative="1">
+      <w:start w:val="1"/>
+      <w:numFmt w:val="bullet"/>
+      <w:lvlText w:val=""/>
+      <w:lvlJc w:val="left"/>
+      <w:pPr>
+        <w:tabs>
+          <w:tab w:val="num" w:pos="2160"/>
+        </w:tabs>
+        <w:ind w:left="2160" w:hanging="360"/>
+      </w:pPr>
+      <w:rPr>
+        <w:rFonts w:ascii="Wingdings" w:hAnsi="Wingdings" w:hint="default"/>
+        <w:sz w:val="20"/>
+      </w:rPr>
+    </w:lvl>
+    <w:lvl w:ilvl="3" w:tentative="1">
+      <w:start w:val="1"/>
+      <w:numFmt w:val="bullet"/>
+      <w:lvlText w:val=""/>
+      <w:lvlJc w:val="left"/>
+      <w:pPr>
+        <w:tabs>
+          <w:tab w:val="num" w:pos="2880"/>
+        </w:tabs>
+        <w:ind w:left="2880" w:hanging="360"/>
+      </w:pPr>
+      <w:rPr>
+        <w:rFonts w:ascii="Wingdings" w:hAnsi="Wingdings" w:hint="default"/>
+        <w:sz w:val="20"/>
+      </w:rPr>
+    </w:lvl>
+    <w:lvl w:ilvl="4" w:tentative="1">
+      <w:start w:val="1"/>
+      <w:numFmt w:val="bullet"/>
+      <w:lvlText w:val=""/>
+      <w:lvlJc w:val="left"/>
+      <w:pPr>
+        <w:tabs>
+          <w:tab w:val="num" w:pos="3600"/>
+        </w:tabs>
+        <w:ind w:left="3600" w:hanging="360"/>
+      </w:pPr>
+      <w:rPr>
+        <w:rFonts w:ascii="Wingdings" w:hAnsi="Wingdings" w:hint="default"/>
+        <w:sz w:val="20"/>
+      </w:rPr>
+    </w:lvl>
+    <w:lvl w:ilvl="5" w:tentative="1">
+      <w:start w:val="1"/>
+      <w:numFmt w:val="bullet"/>
+      <w:lvlText w:val=""/>
+      <w:lvlJc w:val="left"/>
+      <w:pPr>
+        <w:tabs>
+          <w:tab w:val="num" w:pos="4320"/>
+        </w:tabs>
+        <w:ind w:left="4320" w:hanging="360"/>
+      </w:pPr>
+      <w:rPr>
+        <w:rFonts w:ascii="Wingdings" w:hAnsi="Wingdings" w:hint="default"/>
+        <w:sz w:val="20"/>
+      </w:rPr>
+    </w:lvl>
+    <w:lvl w:ilvl="6" w:tentative="1">
+      <w:start w:val="1"/>
+      <w:numFmt w:val="bullet"/>
+      <w:lvlText w:val=""/>
+      <w:lvlJc w:val="left"/>
+      <w:pPr>
+        <w:tabs>
+          <w:tab w:val="num" w:pos="5040"/>
+        </w:tabs>
+        <w:ind w:left="5040" w:hanging="360"/>
+      </w:pPr>
+      <w:rPr>
+        <w:rFonts w:ascii="Wingdings" w:hAnsi="Wingdings" w:hint="default"/>
+        <w:sz w:val="20"/>
+      </w:rPr>
+    </w:lvl>
+    <w:lvl w:ilvl="7" w:tentative="1">
+      <w:start w:val="1"/>
+      <w:numFmt w:val="bullet"/>
+      <w:lvlText w:val=""/>
+      <w:lvlJc w:val="left"/>
+      <w:pPr>
+        <w:tabs>
+          <w:tab w:val="num" w:pos="5760"/>
+        </w:tabs>
+        <w:ind w:left="5760" w:hanging="360"/>
+      </w:pPr>
+      <w:rPr>
+        <w:rFonts w:ascii="Wingdings" w:hAnsi="Wingdings" w:hint="default"/>
+        <w:sz w:val="20"/>
+      </w:rPr>
+    </w:lvl>
+    <w:lvl w:ilvl="8" w:tentative="1">
+      <w:start w:val="1"/>
+      <w:numFmt w:val="bullet"/>
+      <w:lvlText w:val=""/>
+      <w:lvlJc w:val="left"/>
+      <w:pPr>
+        <w:tabs>
+          <w:tab w:val="num" w:pos="6480"/>
+        </w:tabs>
+        <w:ind w:left="6480" w:hanging="360"/>
+      </w:pPr>
+      <w:rPr>
+        <w:rFonts w:ascii="Wingdings" w:hAnsi="Wingdings" w:hint="default"/>
+        <w:sz w:val="20"/>
+      </w:rPr>
+    </w:lvl>
+  </w:abstractNum>
+  <w:abstractNum w:abstractNumId="2" w15:restartNumberingAfterBreak="0">
     <w:nsid w:val="1F78670E"/>
     <w:multiLevelType w:val="multilevel"/>
     <w:tmpl w:val="9126D0DC"/>
@@ -4863,7 +6162,7 @@
       </w:rPr>
     </w:lvl>
   </w:abstractNum>
-  <w:abstractNum w:abstractNumId="1" w15:restartNumberingAfterBreak="0">
+  <w:abstractNum w:abstractNumId="3" w15:restartNumberingAfterBreak="0">
     <w:nsid w:val="2E1A4DDD"/>
     <w:multiLevelType w:val="multilevel"/>
     <w:tmpl w:val="B8646686"/>
@@ -5012,7 +6311,7 @@
       </w:rPr>
     </w:lvl>
   </w:abstractNum>
-  <w:abstractNum w:abstractNumId="2" w15:restartNumberingAfterBreak="0">
+  <w:abstractNum w:abstractNumId="4" w15:restartNumberingAfterBreak="0">
     <w:nsid w:val="38334A8D"/>
     <w:multiLevelType w:val="multilevel"/>
     <w:tmpl w:val="7096C4A6"/>
@@ -5161,7 +6460,7 @@
       </w:rPr>
     </w:lvl>
   </w:abstractNum>
-  <w:abstractNum w:abstractNumId="3" w15:restartNumberingAfterBreak="0">
+  <w:abstractNum w:abstractNumId="5" w15:restartNumberingAfterBreak="0">
     <w:nsid w:val="38BA034E"/>
     <w:multiLevelType w:val="multilevel"/>
     <w:tmpl w:val="E30CE130"/>
@@ -5310,7 +6609,7 @@
       </w:rPr>
     </w:lvl>
   </w:abstractNum>
-  <w:abstractNum w:abstractNumId="4" w15:restartNumberingAfterBreak="0">
+  <w:abstractNum w:abstractNumId="6" w15:restartNumberingAfterBreak="0">
     <w:nsid w:val="39552017"/>
     <w:multiLevelType w:val="multilevel"/>
     <w:tmpl w:val="73608A6A"/>
@@ -5423,7 +6722,7 @@
       </w:pPr>
     </w:lvl>
   </w:abstractNum>
-  <w:abstractNum w:abstractNumId="5" w15:restartNumberingAfterBreak="0">
+  <w:abstractNum w:abstractNumId="7" w15:restartNumberingAfterBreak="0">
     <w:nsid w:val="427074B4"/>
     <w:multiLevelType w:val="multilevel"/>
     <w:tmpl w:val="E0AA9D88"/>
@@ -5572,7 +6871,7 @@
       </w:rPr>
     </w:lvl>
   </w:abstractNum>
-  <w:abstractNum w:abstractNumId="6" w15:restartNumberingAfterBreak="0">
+  <w:abstractNum w:abstractNumId="8" w15:restartNumberingAfterBreak="0">
     <w:nsid w:val="4CBC7DB8"/>
     <w:multiLevelType w:val="multilevel"/>
     <w:tmpl w:val="C174F630"/>
@@ -5721,7 +7020,7 @@
       </w:rPr>
     </w:lvl>
   </w:abstractNum>
-  <w:abstractNum w:abstractNumId="7" w15:restartNumberingAfterBreak="0">
+  <w:abstractNum w:abstractNumId="9" w15:restartNumberingAfterBreak="0">
     <w:nsid w:val="4D7C6659"/>
     <w:multiLevelType w:val="multilevel"/>
     <w:tmpl w:val="7CF8CF54"/>
@@ -5870,7 +7169,7 @@
       </w:rPr>
     </w:lvl>
   </w:abstractNum>
-  <w:abstractNum w:abstractNumId="8" w15:restartNumberingAfterBreak="0">
+  <w:abstractNum w:abstractNumId="10" w15:restartNumberingAfterBreak="0">
     <w:nsid w:val="50E2344D"/>
     <w:multiLevelType w:val="multilevel"/>
     <w:tmpl w:val="5B8C8254"/>
@@ -6019,7 +7318,156 @@
       </w:rPr>
     </w:lvl>
   </w:abstractNum>
-  <w:abstractNum w:abstractNumId="9" w15:restartNumberingAfterBreak="0">
+  <w:abstractNum w:abstractNumId="11" w15:restartNumberingAfterBreak="0">
+    <w:nsid w:val="52FD681E"/>
+    <w:multiLevelType w:val="multilevel"/>
+    <w:tmpl w:val="0DBE91B0"/>
+    <w:lvl w:ilvl="0">
+      <w:start w:val="1"/>
+      <w:numFmt w:val="bullet"/>
+      <w:lvlText w:val=""/>
+      <w:lvlJc w:val="left"/>
+      <w:pPr>
+        <w:tabs>
+          <w:tab w:val="num" w:pos="720"/>
+        </w:tabs>
+        <w:ind w:left="720" w:hanging="360"/>
+      </w:pPr>
+      <w:rPr>
+        <w:rFonts w:ascii="Symbol" w:hAnsi="Symbol" w:hint="default"/>
+        <w:sz w:val="20"/>
+      </w:rPr>
+    </w:lvl>
+    <w:lvl w:ilvl="1" w:tentative="1">
+      <w:start w:val="1"/>
+      <w:numFmt w:val="bullet"/>
+      <w:lvlText w:val="o"/>
+      <w:lvlJc w:val="left"/>
+      <w:pPr>
+        <w:tabs>
+          <w:tab w:val="num" w:pos="1440"/>
+        </w:tabs>
+        <w:ind w:left="1440" w:hanging="360"/>
+      </w:pPr>
+      <w:rPr>
+        <w:rFonts w:ascii="Courier New" w:hAnsi="Courier New" w:hint="default"/>
+        <w:sz w:val="20"/>
+      </w:rPr>
+    </w:lvl>
+    <w:lvl w:ilvl="2" w:tentative="1">
+      <w:start w:val="1"/>
+      <w:numFmt w:val="bullet"/>
+      <w:lvlText w:val=""/>
+      <w:lvlJc w:val="left"/>
+      <w:pPr>
+        <w:tabs>
+          <w:tab w:val="num" w:pos="2160"/>
+        </w:tabs>
+        <w:ind w:left="2160" w:hanging="360"/>
+      </w:pPr>
+      <w:rPr>
+        <w:rFonts w:ascii="Wingdings" w:hAnsi="Wingdings" w:hint="default"/>
+        <w:sz w:val="20"/>
+      </w:rPr>
+    </w:lvl>
+    <w:lvl w:ilvl="3" w:tentative="1">
+      <w:start w:val="1"/>
+      <w:numFmt w:val="bullet"/>
+      <w:lvlText w:val=""/>
+      <w:lvlJc w:val="left"/>
+      <w:pPr>
+        <w:tabs>
+          <w:tab w:val="num" w:pos="2880"/>
+        </w:tabs>
+        <w:ind w:left="2880" w:hanging="360"/>
+      </w:pPr>
+      <w:rPr>
+        <w:rFonts w:ascii="Wingdings" w:hAnsi="Wingdings" w:hint="default"/>
+        <w:sz w:val="20"/>
+      </w:rPr>
+    </w:lvl>
+    <w:lvl w:ilvl="4" w:tentative="1">
+      <w:start w:val="1"/>
+      <w:numFmt w:val="bullet"/>
+      <w:lvlText w:val=""/>
+      <w:lvlJc w:val="left"/>
+      <w:pPr>
+        <w:tabs>
+          <w:tab w:val="num" w:pos="3600"/>
+        </w:tabs>
+        <w:ind w:left="3600" w:hanging="360"/>
+      </w:pPr>
+      <w:rPr>
+        <w:rFonts w:ascii="Wingdings" w:hAnsi="Wingdings" w:hint="default"/>
+        <w:sz w:val="20"/>
+      </w:rPr>
+    </w:lvl>
+    <w:lvl w:ilvl="5" w:tentative="1">
+      <w:start w:val="1"/>
+      <w:numFmt w:val="bullet"/>
+      <w:lvlText w:val=""/>
+      <w:lvlJc w:val="left"/>
+      <w:pPr>
+        <w:tabs>
+          <w:tab w:val="num" w:pos="4320"/>
+        </w:tabs>
+        <w:ind w:left="4320" w:hanging="360"/>
+      </w:pPr>
+      <w:rPr>
+        <w:rFonts w:ascii="Wingdings" w:hAnsi="Wingdings" w:hint="default"/>
+        <w:sz w:val="20"/>
+      </w:rPr>
+    </w:lvl>
+    <w:lvl w:ilvl="6" w:tentative="1">
+      <w:start w:val="1"/>
+      <w:numFmt w:val="bullet"/>
+      <w:lvlText w:val=""/>
+      <w:lvlJc w:val="left"/>
+      <w:pPr>
+        <w:tabs>
+          <w:tab w:val="num" w:pos="5040"/>
+        </w:tabs>
+        <w:ind w:left="5040" w:hanging="360"/>
+      </w:pPr>
+      <w:rPr>
+        <w:rFonts w:ascii="Wingdings" w:hAnsi="Wingdings" w:hint="default"/>
+        <w:sz w:val="20"/>
+      </w:rPr>
+    </w:lvl>
+    <w:lvl w:ilvl="7" w:tentative="1">
+      <w:start w:val="1"/>
+      <w:numFmt w:val="bullet"/>
+      <w:lvlText w:val=""/>
+      <w:lvlJc w:val="left"/>
+      <w:pPr>
+        <w:tabs>
+          <w:tab w:val="num" w:pos="5760"/>
+        </w:tabs>
+        <w:ind w:left="5760" w:hanging="360"/>
+      </w:pPr>
+      <w:rPr>
+        <w:rFonts w:ascii="Wingdings" w:hAnsi="Wingdings" w:hint="default"/>
+        <w:sz w:val="20"/>
+      </w:rPr>
+    </w:lvl>
+    <w:lvl w:ilvl="8" w:tentative="1">
+      <w:start w:val="1"/>
+      <w:numFmt w:val="bullet"/>
+      <w:lvlText w:val=""/>
+      <w:lvlJc w:val="left"/>
+      <w:pPr>
+        <w:tabs>
+          <w:tab w:val="num" w:pos="6480"/>
+        </w:tabs>
+        <w:ind w:left="6480" w:hanging="360"/>
+      </w:pPr>
+      <w:rPr>
+        <w:rFonts w:ascii="Wingdings" w:hAnsi="Wingdings" w:hint="default"/>
+        <w:sz w:val="20"/>
+      </w:rPr>
+    </w:lvl>
+  </w:abstractNum>
+  <w:abstractNum w:abstractNumId="12" w15:restartNumberingAfterBreak="0">
     <w:nsid w:val="53023F72"/>
     <w:multiLevelType w:val="multilevel"/>
     <w:tmpl w:val="784210A4"/>
@@ -6168,7 +7616,7 @@
       </w:rPr>
     </w:lvl>
   </w:abstractNum>
-  <w:abstractNum w:abstractNumId="10" w15:restartNumberingAfterBreak="0">
+  <w:abstractNum w:abstractNumId="13" w15:restartNumberingAfterBreak="0">
     <w:nsid w:val="559755C9"/>
     <w:multiLevelType w:val="multilevel"/>
     <w:tmpl w:val="98DEEB44"/>
@@ -6317,7 +7765,7 @@
       </w:rPr>
     </w:lvl>
   </w:abstractNum>
-  <w:abstractNum w:abstractNumId="11" w15:restartNumberingAfterBreak="0">
+  <w:abstractNum w:abstractNumId="14" w15:restartNumberingAfterBreak="0">
     <w:nsid w:val="70F53AA5"/>
     <w:multiLevelType w:val="multilevel"/>
     <w:tmpl w:val="FB2A34DE"/>
@@ -6466,7 +7914,7 @@
       </w:rPr>
     </w:lvl>
   </w:abstractNum>
-  <w:abstractNum w:abstractNumId="12" w15:restartNumberingAfterBreak="0">
+  <w:abstractNum w:abstractNumId="15" w15:restartNumberingAfterBreak="0">
     <w:nsid w:val="74D84629"/>
     <w:multiLevelType w:val="multilevel"/>
     <w:tmpl w:val="B5ECD7CC"/>
@@ -6616,43 +8064,52 @@
     </w:lvl>
   </w:abstractNum>
   <w:num w:numId="1" w16cid:durableId="1916011809">
+    <w:abstractNumId w:val="7"/>
+  </w:num>
+  <w:num w:numId="2" w16cid:durableId="914779022">
+    <w:abstractNumId w:val="15"/>
+  </w:num>
+  <w:num w:numId="3" w16cid:durableId="590239568">
+    <w:abstractNumId w:val="10"/>
+  </w:num>
+  <w:num w:numId="4" w16cid:durableId="1061097741">
     <w:abstractNumId w:val="5"/>
   </w:num>
-  <w:num w:numId="2" w16cid:durableId="914779022">
+  <w:num w:numId="5" w16cid:durableId="468086471">
+    <w:abstractNumId w:val="8"/>
+  </w:num>
+  <w:num w:numId="6" w16cid:durableId="578830638">
+    <w:abstractNumId w:val="9"/>
+  </w:num>
+  <w:num w:numId="7" w16cid:durableId="1272322295">
+    <w:abstractNumId w:val="4"/>
+  </w:num>
+  <w:num w:numId="8" w16cid:durableId="1298532099">
+    <w:abstractNumId w:val="6"/>
+  </w:num>
+  <w:num w:numId="9" w16cid:durableId="1565412886">
+    <w:abstractNumId w:val="3"/>
+  </w:num>
+  <w:num w:numId="10" w16cid:durableId="1406873598">
+    <w:abstractNumId w:val="14"/>
+  </w:num>
+  <w:num w:numId="11" w16cid:durableId="351229732">
+    <w:abstractNumId w:val="2"/>
+  </w:num>
+  <w:num w:numId="12" w16cid:durableId="1690912305">
     <w:abstractNumId w:val="12"/>
   </w:num>
-  <w:num w:numId="3" w16cid:durableId="590239568">
-    <w:abstractNumId w:val="8"/>
+  <w:num w:numId="13" w16cid:durableId="357202208">
+    <w:abstractNumId w:val="13"/>
   </w:num>
-  <w:num w:numId="4" w16cid:durableId="1061097741">
-    <w:abstractNumId w:val="3"/>
-  </w:num>
-  <w:num w:numId="5" w16cid:durableId="468086471">
-    <w:abstractNumId w:val="6"/>
-  </w:num>
-  <w:num w:numId="6" w16cid:durableId="578830638">
-    <w:abstractNumId w:val="7"/>
-  </w:num>
-  <w:num w:numId="7" w16cid:durableId="1272322295">
-    <w:abstractNumId w:val="2"/>
-  </w:num>
-  <w:num w:numId="8" w16cid:durableId="1298532099">
-    <w:abstractNumId w:val="4"/>
-  </w:num>
-  <w:num w:numId="9" w16cid:durableId="1565412886">
+  <w:num w:numId="14" w16cid:durableId="422577860">
     <w:abstractNumId w:val="1"/>
   </w:num>
-  <w:num w:numId="10" w16cid:durableId="1406873598">
+  <w:num w:numId="15" w16cid:durableId="1331445257">
     <w:abstractNumId w:val="11"/>
   </w:num>
-  <w:num w:numId="11" w16cid:durableId="351229732">
+  <w:num w:numId="16" w16cid:durableId="1468090840">
     <w:abstractNumId w:val="0"/>
-  </w:num>
-  <w:num w:numId="12" w16cid:durableId="1690912305">
-    <w:abstractNumId w:val="9"/>
-  </w:num>
-  <w:num w:numId="13" w16cid:durableId="357202208">
-    <w:abstractNumId w:val="10"/>
   </w:num>
 </w:numbering>
 </file>

</xml_diff>